<commit_message>
Add data analysis of swimcom, swimup
</commit_message>
<xml_diff>
--- a/data_mining/result/form-swim/form_swim_data_analysis_report.docx
+++ b/data_mining/result/form-swim/form_swim_data_analysis_report.docx
@@ -37,91 +37,156 @@
       </w:r>
     </w:p>
     <w:p>
+      <w:r>
+        <w:t>評價的數量：</w:t>
+      </w:r>
+      <w:r>
+        <w:t>62</w:t>
+      </w:r>
+    </w:p>
+    <w:p>
+      <w:r>
+        <w:t>平均評分：3.90</w:t>
+      </w:r>
+    </w:p>
+    <w:p>
+      <w:r>
+        <w:t>評分的標準差：1.4</w:t>
+      </w:r>
+      <w:r>
+        <w:t>7</w:t>
+      </w:r>
+    </w:p>
+    <w:p>
       <w:pPr>
+        <w:rPr>
+          <w:rFonts w:hint="eastAsia"/>
+        </w:rPr>
+      </w:pPr>
+      <w:r>
+        <w:t>評分範圍：1 到 5</w:t>
+      </w:r>
+    </w:p>
+    <w:p>
+      <w:pPr>
+        <w:pStyle w:val="1"/>
         <w:rPr>
           <w:lang w:eastAsia="zh-TW"/>
         </w:rPr>
       </w:pPr>
       <w:r>
         <w:rPr>
+          <w:rFonts w:ascii="微軟正黑體" w:eastAsia="微軟正黑體" w:hAnsi="微軟正黑體" w:cs="微軟正黑體" w:hint="eastAsia"/>
           <w:lang w:eastAsia="zh-TW"/>
         </w:rPr>
-        <w:t>評價的數量：</w:t>
+        <w:t>特色</w:t>
       </w:r>
       <w:r>
         <w:rPr>
+          <w:rFonts w:ascii="微軟正黑體" w:eastAsia="微軟正黑體" w:hAnsi="微軟正黑體" w:cs="微軟正黑體" w:hint="eastAsia"/>
           <w:lang w:eastAsia="zh-TW"/>
         </w:rPr>
-        <w:t>310</w:t>
+        <w:t>功能調查</w:t>
       </w:r>
     </w:p>
     <w:p>
       <w:pPr>
         <w:rPr>
-          <w:lang w:eastAsia="zh-TW"/>
+          <w:rFonts w:ascii="Calibri" w:hAnsi="Calibri" w:cs="Calibri"/>
+          <w:color w:val="000000"/>
+          <w:sz w:val="22"/>
+          <w:szCs w:val="22"/>
         </w:rPr>
       </w:pPr>
       <w:r>
         <w:rPr>
-          <w:lang w:eastAsia="zh-TW"/>
+          <w:rFonts w:ascii="Calibri" w:hAnsi="Calibri" w:cs="Calibri"/>
+          <w:color w:val="000000"/>
+          <w:sz w:val="22"/>
+          <w:szCs w:val="22"/>
         </w:rPr>
-        <w:t>平均評分：</w:t>
+        <w:t xml:space="preserve">choose own plans or workouts in </w:t>
+      </w:r>
+      <w:proofErr w:type="spellStart"/>
+      <w:proofErr w:type="gramStart"/>
+      <w:r>
+        <w:rPr>
+          <w:rFonts w:ascii="Calibri" w:hAnsi="Calibri" w:cs="Calibri"/>
+          <w:color w:val="000000"/>
+          <w:sz w:val="22"/>
+          <w:szCs w:val="22"/>
+        </w:rPr>
+        <w:t>app,can</w:t>
+      </w:r>
+      <w:proofErr w:type="spellEnd"/>
+      <w:proofErr w:type="gramEnd"/>
+      <w:r>
+        <w:rPr>
+          <w:rFonts w:ascii="Calibri" w:hAnsi="Calibri" w:cs="Calibri"/>
+          <w:color w:val="000000"/>
+          <w:sz w:val="22"/>
+          <w:szCs w:val="22"/>
+        </w:rPr>
+        <w:t xml:space="preserve"> also load own workouts through custom workout builder</w:t>
       </w:r>
       <w:r>
         <w:rPr>
-          <w:lang w:eastAsia="zh-TW"/>
+          <w:rFonts w:ascii="Calibri" w:hAnsi="Calibri" w:cs="Calibri"/>
+          <w:color w:val="000000"/>
+          <w:sz w:val="22"/>
+          <w:szCs w:val="22"/>
         </w:rPr>
-        <w:t>3.90</w:t>
+        <w:br/>
       </w:r>
-    </w:p>
-    <w:p>
-      <w:pPr>
-        <w:rPr>
-          <w:lang w:eastAsia="zh-TW"/>
-        </w:rPr>
-      </w:pPr>
+      <w:proofErr w:type="spellStart"/>
       <w:r>
         <w:rPr>
-          <w:lang w:eastAsia="zh-TW"/>
+          <w:rFonts w:ascii="Calibri" w:hAnsi="Calibri" w:cs="Calibri"/>
+          <w:color w:val="000000"/>
+          <w:sz w:val="22"/>
+          <w:szCs w:val="22"/>
         </w:rPr>
-        <w:t>評分的標準差：</w:t>
+        <w:t>lenth</w:t>
+      </w:r>
+      <w:proofErr w:type="spellEnd"/>
+      <w:r>
+        <w:rPr>
+          <w:rFonts w:ascii="Calibri" w:hAnsi="Calibri" w:cs="Calibri"/>
+          <w:color w:val="000000"/>
+          <w:sz w:val="22"/>
+          <w:szCs w:val="22"/>
+        </w:rPr>
+        <w:t>-by-length instructions</w:t>
       </w:r>
       <w:r>
         <w:rPr>
-          <w:lang w:eastAsia="zh-TW"/>
+          <w:rFonts w:ascii="Calibri" w:hAnsi="Calibri" w:cs="Calibri"/>
+          <w:color w:val="000000"/>
+          <w:sz w:val="22"/>
+          <w:szCs w:val="22"/>
         </w:rPr>
-        <w:t>1.46</w:t>
-      </w:r>
-    </w:p>
-    <w:p>
-      <w:pPr>
-        <w:rPr>
-          <w:lang w:eastAsia="zh-TW"/>
-        </w:rPr>
-      </w:pPr>
-      <w:r>
-        <w:rPr>
-          <w:lang w:eastAsia="zh-TW"/>
-        </w:rPr>
-        <w:t>評分範圍：</w:t>
+        <w:br/>
+        <w:t>analyze your metrics</w:t>
       </w:r>
       <w:r>
         <w:rPr>
-          <w:lang w:eastAsia="zh-TW"/>
+          <w:rFonts w:ascii="Calibri" w:hAnsi="Calibri" w:cs="Calibri"/>
+          <w:color w:val="000000"/>
+          <w:sz w:val="22"/>
+          <w:szCs w:val="22"/>
         </w:rPr>
-        <w:t xml:space="preserve">1 </w:t>
+        <w:br/>
+        <w:t>connect with the community</w:t>
       </w:r>
       <w:r>
         <w:rPr>
-          <w:lang w:eastAsia="zh-TW"/>
+          <w:rFonts w:ascii="Calibri" w:hAnsi="Calibri" w:cs="Calibri"/>
+          <w:color w:val="000000"/>
+          <w:sz w:val="22"/>
+          <w:szCs w:val="22"/>
         </w:rPr>
-        <w:t>到</w:t>
-      </w:r>
-      <w:r>
-        <w:rPr>
-          <w:lang w:eastAsia="zh-TW"/>
-        </w:rPr>
-        <w:t xml:space="preserve"> 5</w:t>
+        <w:br/>
+        <w:t>customize your goggles(split times/stroke count/pace per 100)</w:t>
       </w:r>
     </w:p>
     <w:p>
@@ -139,21 +204,15 @@
       </w:r>
     </w:p>
     <w:p>
-      <w:pPr>
-        <w:rPr>
-          <w:rFonts w:hint="eastAsia"/>
-          <w:lang w:eastAsia="zh-TW"/>
-        </w:rPr>
-      </w:pPr>
       <w:r>
         <w:rPr>
           <w:noProof/>
         </w:rPr>
         <w:drawing>
-          <wp:inline distT="0" distB="0" distL="0" distR="0" wp14:anchorId="46CBE35F" wp14:editId="5119DBB9">
-            <wp:extent cx="5486400" cy="3657600"/>
-            <wp:effectExtent l="0" t="0" r="0" b="0"/>
-            <wp:docPr id="1" name="Picture 1"/>
+          <wp:inline distT="0" distB="0" distL="0" distR="0" wp14:anchorId="2C1E7C1C" wp14:editId="0CE482BB">
+            <wp:extent cx="5486400" cy="3644265"/>
+            <wp:effectExtent l="0" t="0" r="0" b="635"/>
+            <wp:docPr id="81674071" name="圖片 1" descr="一張含有 圖表, 繪圖, 行, 方案 的圖片&#10;&#10;自動產生的描述"/>
             <wp:cNvGraphicFramePr>
               <a:graphicFrameLocks xmlns:a="http://schemas.openxmlformats.org/drawingml/2006/main" noChangeAspect="1"/>
             </wp:cNvGraphicFramePr>
@@ -161,7 +220,7 @@
               <a:graphicData uri="http://schemas.openxmlformats.org/drawingml/2006/picture">
                 <pic:pic xmlns:pic="http://schemas.openxmlformats.org/drawingml/2006/picture">
                   <pic:nvPicPr>
-                    <pic:cNvPr id="0" name="form_swim_visualizations.png"/>
+                    <pic:cNvPr id="81674071" name="圖片 1" descr="一張含有 圖表, 繪圖, 行, 方案 的圖片&#10;&#10;自動產生的描述"/>
                     <pic:cNvPicPr/>
                   </pic:nvPicPr>
                   <pic:blipFill>
@@ -173,7 +232,7 @@
                   <pic:spPr>
                     <a:xfrm>
                       <a:off x="0" y="0"/>
-                      <a:ext cx="5486400" cy="3657600"/>
+                      <a:ext cx="5486400" cy="3644265"/>
                     </a:xfrm>
                     <a:prstGeom prst="rect">
                       <a:avLst/>
@@ -188,107 +247,21 @@
     </w:p>
     <w:p>
       <w:r>
-        <w:rPr>
-          <w:lang w:eastAsia="zh-TW"/>
-        </w:rPr>
+        <w:lastRenderedPageBreak/>
         <w:br/>
-        <w:t xml:space="preserve">1. </w:t>
-      </w:r>
-      <w:r>
-        <w:rPr>
-          <w:lang w:eastAsia="zh-TW"/>
-        </w:rPr>
-        <w:t>評分分佈：此圖展示了用戶給予的評分的分佈情況。評分主要集中在</w:t>
-      </w:r>
-      <w:r>
-        <w:rPr>
-          <w:lang w:eastAsia="zh-TW"/>
-        </w:rPr>
-        <w:t>3</w:t>
-      </w:r>
-      <w:r>
-        <w:rPr>
-          <w:lang w:eastAsia="zh-TW"/>
-        </w:rPr>
-        <w:t>到</w:t>
-      </w:r>
-      <w:r>
-        <w:rPr>
-          <w:lang w:eastAsia="zh-TW"/>
-        </w:rPr>
-        <w:t>5</w:t>
-      </w:r>
-      <w:r>
-        <w:rPr>
-          <w:lang w:eastAsia="zh-TW"/>
-        </w:rPr>
-        <w:t>之間，但也有一部分低分的評價。</w:t>
-      </w:r>
-      <w:r>
-        <w:rPr>
-          <w:lang w:eastAsia="zh-TW"/>
-        </w:rPr>
-        <w:br/>
-      </w:r>
-      <w:r>
-        <w:t xml:space="preserve">2. </w:t>
-      </w:r>
-      <w:r>
-        <w:t>極性分佈：此圖展示了評論的極性分佈。極性的值主要在</w:t>
-      </w:r>
-      <w:r>
-        <w:t>0</w:t>
-      </w:r>
-      <w:r>
-        <w:t>到</w:t>
-      </w:r>
-      <w:r>
-        <w:t>0.5</w:t>
-      </w:r>
-      <w:r>
-        <w:t>之間，這意味著評論偏向中立到正面。</w:t>
+        <w:t>1. 評分分佈：此圖展示了用戶給予的評分的分佈情況。評分主要集中在3到5之間，但也有一部分低分的評價。</w:t>
       </w:r>
       <w:r>
         <w:br/>
-        <w:t xml:space="preserve">3. </w:t>
-      </w:r>
-      <w:r>
-        <w:t>主觀性分佈：此圖展示了評論的主觀性分佈。主觀性的值較為分散，顯示出評論的主觀</w:t>
-      </w:r>
-      <w:r>
-        <w:lastRenderedPageBreak/>
-        <w:t>性程度各不相同。</w:t>
+        <w:t>2. 極性分佈：此圖展示了評論的極性分佈。極性的值主要在0到0.5之間，這意味著評論偏向中立到正面。</w:t>
       </w:r>
       <w:r>
         <w:br/>
-        <w:t xml:space="preserve">4. </w:t>
+        <w:t>3. 主觀性分佈：此圖展示了評論的主觀性分佈。主觀性的值較為分散，顯示出評論的主觀性程度各不相同。</w:t>
       </w:r>
       <w:r>
-        <w:t>相似度分佈：此圖展示了評論中的某些功能的相似性分佈。相似度分數主要集中在</w:t>
-      </w:r>
-      <w:r>
-        <w:t>0.2</w:t>
-      </w:r>
-      <w:r>
-        <w:t>到</w:t>
-      </w:r>
-      <w:r>
-        <w:t>0.4</w:t>
-      </w:r>
-      <w:r>
-        <w:t>和</w:t>
-      </w:r>
-      <w:r>
-        <w:t>0.8</w:t>
-      </w:r>
-      <w:r>
-        <w:t>到</w:t>
-      </w:r>
-      <w:r>
-        <w:t>1.0</w:t>
-      </w:r>
-      <w:r>
-        <w:t>之間。</w:t>
+        <w:br/>
+        <w:t>4. 相似度分佈：此圖展示了評論中的某些功能的相似性分佈。相似度分數主要集中在0.2到0.4和0.8到1.0之間。</w:t>
       </w:r>
       <w:r>
         <w:br/>
@@ -297,63 +270,33 @@
     <w:p>
       <w:pPr>
         <w:pStyle w:val="1"/>
+        <w:rPr>
+          <w:lang w:eastAsia="zh-TW"/>
+        </w:rPr>
       </w:pPr>
       <w:r>
+        <w:rPr>
+          <w:lang w:eastAsia="zh-TW"/>
+        </w:rPr>
         <w:t>特點結論</w:t>
       </w:r>
     </w:p>
     <w:p>
       <w:r>
         <w:br/>
-        <w:t xml:space="preserve">- </w:t>
-      </w:r>
-      <w:r>
-        <w:t>評分主要集中在</w:t>
-      </w:r>
-      <w:r>
-        <w:t>3</w:t>
-      </w:r>
-      <w:r>
-        <w:t>到</w:t>
-      </w:r>
-      <w:r>
-        <w:t>5</w:t>
-      </w:r>
-      <w:r>
-        <w:t>之間，這顯示出大部分的用戶對此應用程式持有正面的評價，但仍然存在一部分用戶給予較低的評分。</w:t>
+        <w:t>- 評分主要集中在3到5之間，這顯示出大部分的用戶對此應用程式持有正面的評價，但仍然存在一部分用戶給予較低的評分。</w:t>
       </w:r>
       <w:r>
         <w:br/>
-        <w:t xml:space="preserve">- </w:t>
-      </w:r>
-      <w:r>
-        <w:t>評論的極性分佈從</w:t>
-      </w:r>
-      <w:r>
-        <w:t>0</w:t>
-      </w:r>
-      <w:r>
-        <w:t>到</w:t>
-      </w:r>
-      <w:r>
-        <w:t>0.5</w:t>
-      </w:r>
-      <w:r>
-        <w:t>，表示大多數的評論從中立到正面。這與評分的分佈是一致的。</w:t>
+        <w:t>- 評論的極性分佈從0到0.5，表示大多數的評論從中立到正面。這與評分的分佈是一致的。</w:t>
       </w:r>
       <w:r>
         <w:br/>
-        <w:t xml:space="preserve">- </w:t>
-      </w:r>
-      <w:r>
-        <w:t>評論的主觀性分佈較為分散，這意味著用戶在提供評論時展現出了不同程度的主觀性。</w:t>
+        <w:t>- 評論的主觀性分佈較為分散，這意味著用戶在提供評論時展現出了不同程度的主觀性。</w:t>
       </w:r>
       <w:r>
         <w:br/>
-        <w:t xml:space="preserve">- </w:t>
-      </w:r>
-      <w:r>
-        <w:t>相似度分佈顯示，某些評論與特定功能的相似性較高。</w:t>
+        <w:t>- 相似度分佈顯示，某些評論與特定功能的相似性較高。</w:t>
       </w:r>
       <w:r>
         <w:br/>
@@ -962,7 +905,16 @@
   <w:style w:type="paragraph" w:default="1" w:styleId="a1">
     <w:name w:val="Normal"/>
     <w:qFormat/>
-    <w:rsid w:val="00FC693F"/>
+    <w:rsid w:val="00E72D27"/>
+    <w:pPr>
+      <w:spacing w:after="0" w:line="240" w:lineRule="auto"/>
+    </w:pPr>
+    <w:rPr>
+      <w:rFonts w:ascii="新細明體" w:eastAsia="新細明體" w:hAnsi="新細明體" w:cs="新細明體"/>
+      <w:sz w:val="24"/>
+      <w:szCs w:val="24"/>
+      <w:lang w:eastAsia="zh-TW"/>
+    </w:rPr>
   </w:style>
   <w:style w:type="paragraph" w:styleId="1">
     <w:name w:val="heading 1"/>
@@ -975,7 +927,7 @@
     <w:pPr>
       <w:keepNext/>
       <w:keepLines/>
-      <w:spacing w:before="480" w:after="0"/>
+      <w:spacing w:before="480" w:line="276" w:lineRule="auto"/>
       <w:outlineLvl w:val="0"/>
     </w:pPr>
     <w:rPr>
@@ -985,6 +937,7 @@
       <w:color w:val="365F91" w:themeColor="accent1" w:themeShade="BF"/>
       <w:sz w:val="28"/>
       <w:szCs w:val="28"/>
+      <w:lang w:eastAsia="en-US"/>
     </w:rPr>
   </w:style>
   <w:style w:type="paragraph" w:styleId="21">
@@ -999,7 +952,7 @@
     <w:pPr>
       <w:keepNext/>
       <w:keepLines/>
-      <w:spacing w:before="200" w:after="0"/>
+      <w:spacing w:before="200" w:line="276" w:lineRule="auto"/>
       <w:outlineLvl w:val="1"/>
     </w:pPr>
     <w:rPr>
@@ -1009,6 +962,7 @@
       <w:color w:val="4F81BD" w:themeColor="accent1"/>
       <w:sz w:val="26"/>
       <w:szCs w:val="26"/>
+      <w:lang w:eastAsia="en-US"/>
     </w:rPr>
   </w:style>
   <w:style w:type="paragraph" w:styleId="31">
@@ -1023,7 +977,7 @@
     <w:pPr>
       <w:keepNext/>
       <w:keepLines/>
-      <w:spacing w:before="200" w:after="0"/>
+      <w:spacing w:before="200" w:line="276" w:lineRule="auto"/>
       <w:outlineLvl w:val="2"/>
     </w:pPr>
     <w:rPr>
@@ -1031,6 +985,9 @@
       <w:b/>
       <w:bCs/>
       <w:color w:val="4F81BD" w:themeColor="accent1"/>
+      <w:sz w:val="22"/>
+      <w:szCs w:val="22"/>
+      <w:lang w:eastAsia="en-US"/>
     </w:rPr>
   </w:style>
   <w:style w:type="paragraph" w:styleId="4">
@@ -1046,7 +1003,7 @@
     <w:pPr>
       <w:keepNext/>
       <w:keepLines/>
-      <w:spacing w:before="200" w:after="0"/>
+      <w:spacing w:before="200" w:line="276" w:lineRule="auto"/>
       <w:outlineLvl w:val="3"/>
     </w:pPr>
     <w:rPr>
@@ -1056,6 +1013,9 @@
       <w:i/>
       <w:iCs/>
       <w:color w:val="4F81BD" w:themeColor="accent1"/>
+      <w:sz w:val="22"/>
+      <w:szCs w:val="22"/>
+      <w:lang w:eastAsia="en-US"/>
     </w:rPr>
   </w:style>
   <w:style w:type="paragraph" w:styleId="5">
@@ -1071,7 +1031,7 @@
     <w:pPr>
       <w:keepNext/>
       <w:keepLines/>
-      <w:spacing w:before="200" w:after="0"/>
+      <w:spacing w:before="200"/>
       <w:outlineLvl w:val="4"/>
     </w:pPr>
     <w:rPr>
@@ -1092,7 +1052,7 @@
     <w:pPr>
       <w:keepNext/>
       <w:keepLines/>
-      <w:spacing w:before="200" w:after="0"/>
+      <w:spacing w:before="200"/>
       <w:outlineLvl w:val="5"/>
     </w:pPr>
     <w:rPr>
@@ -1115,7 +1075,7 @@
     <w:pPr>
       <w:keepNext/>
       <w:keepLines/>
-      <w:spacing w:before="200" w:after="0"/>
+      <w:spacing w:before="200"/>
       <w:outlineLvl w:val="6"/>
     </w:pPr>
     <w:rPr>
@@ -1138,7 +1098,7 @@
     <w:pPr>
       <w:keepNext/>
       <w:keepLines/>
-      <w:spacing w:before="200" w:after="0"/>
+      <w:spacing w:before="200"/>
       <w:outlineLvl w:val="7"/>
     </w:pPr>
     <w:rPr>
@@ -1161,7 +1121,7 @@
     <w:pPr>
       <w:keepNext/>
       <w:keepLines/>
-      <w:spacing w:before="200" w:after="0"/>
+      <w:spacing w:before="200"/>
       <w:outlineLvl w:val="8"/>
     </w:pPr>
     <w:rPr>
@@ -1212,8 +1172,13 @@
         <w:tab w:val="center" w:pos="4680"/>
         <w:tab w:val="right" w:pos="9360"/>
       </w:tabs>
-      <w:spacing w:after="0" w:line="240" w:lineRule="auto"/>
-    </w:pPr>
+    </w:pPr>
+    <w:rPr>
+      <w:rFonts w:asciiTheme="minorHAnsi" w:eastAsiaTheme="minorEastAsia" w:hAnsiTheme="minorHAnsi" w:cstheme="minorBidi"/>
+      <w:sz w:val="22"/>
+      <w:szCs w:val="22"/>
+      <w:lang w:eastAsia="en-US"/>
+    </w:rPr>
   </w:style>
   <w:style w:type="character" w:customStyle="1" w:styleId="a6">
     <w:name w:val="頁首 字元"/>
@@ -1234,8 +1199,13 @@
         <w:tab w:val="center" w:pos="4680"/>
         <w:tab w:val="right" w:pos="9360"/>
       </w:tabs>
-      <w:spacing w:after="0" w:line="240" w:lineRule="auto"/>
-    </w:pPr>
+    </w:pPr>
+    <w:rPr>
+      <w:rFonts w:asciiTheme="minorHAnsi" w:eastAsiaTheme="minorEastAsia" w:hAnsiTheme="minorHAnsi" w:cstheme="minorBidi"/>
+      <w:sz w:val="22"/>
+      <w:szCs w:val="22"/>
+      <w:lang w:eastAsia="en-US"/>
+    </w:rPr>
   </w:style>
   <w:style w:type="character" w:customStyle="1" w:styleId="a8">
     <w:name w:val="頁尾 字元"/>
@@ -1308,7 +1278,7 @@
       <w:pBdr>
         <w:bottom w:val="single" w:sz="8" w:space="4" w:color="4F81BD" w:themeColor="accent1"/>
       </w:pBdr>
-      <w:spacing w:after="300" w:line="240" w:lineRule="auto"/>
+      <w:spacing w:after="300"/>
       <w:contextualSpacing/>
     </w:pPr>
     <w:rPr>
@@ -1318,6 +1288,7 @@
       <w:kern w:val="28"/>
       <w:sz w:val="52"/>
       <w:szCs w:val="52"/>
+      <w:lang w:eastAsia="en-US"/>
     </w:rPr>
   </w:style>
   <w:style w:type="character" w:customStyle="1" w:styleId="ab">
@@ -1347,6 +1318,7 @@
       <w:numPr>
         <w:ilvl w:val="1"/>
       </w:numPr>
+      <w:spacing w:after="200" w:line="276" w:lineRule="auto"/>
     </w:pPr>
     <w:rPr>
       <w:rFonts w:asciiTheme="majorHAnsi" w:eastAsiaTheme="majorEastAsia" w:hAnsiTheme="majorHAnsi" w:cstheme="majorBidi"/>
@@ -1354,8 +1326,7 @@
       <w:iCs/>
       <w:color w:val="4F81BD" w:themeColor="accent1"/>
       <w:spacing w:val="15"/>
-      <w:sz w:val="24"/>
-      <w:szCs w:val="24"/>
+      <w:lang w:eastAsia="en-US"/>
     </w:rPr>
   </w:style>
   <w:style w:type="character" w:customStyle="1" w:styleId="ad">
@@ -1381,9 +1352,16 @@
     <w:qFormat/>
     <w:rsid w:val="00FC693F"/>
     <w:pPr>
+      <w:spacing w:after="200" w:line="276" w:lineRule="auto"/>
       <w:ind w:left="720"/>
       <w:contextualSpacing/>
     </w:pPr>
+    <w:rPr>
+      <w:rFonts w:asciiTheme="minorHAnsi" w:eastAsiaTheme="minorEastAsia" w:hAnsiTheme="minorHAnsi" w:cstheme="minorBidi"/>
+      <w:sz w:val="22"/>
+      <w:szCs w:val="22"/>
+      <w:lang w:eastAsia="en-US"/>
+    </w:rPr>
   </w:style>
   <w:style w:type="paragraph" w:styleId="af">
     <w:name w:val="Body Text"/>
@@ -1393,8 +1371,14 @@
     <w:unhideWhenUsed/>
     <w:rsid w:val="00AA1D8D"/>
     <w:pPr>
-      <w:spacing w:after="120"/>
-    </w:pPr>
+      <w:spacing w:after="120" w:line="276" w:lineRule="auto"/>
+    </w:pPr>
+    <w:rPr>
+      <w:rFonts w:asciiTheme="minorHAnsi" w:eastAsiaTheme="minorEastAsia" w:hAnsiTheme="minorHAnsi" w:cstheme="minorBidi"/>
+      <w:sz w:val="22"/>
+      <w:szCs w:val="22"/>
+      <w:lang w:eastAsia="en-US"/>
+    </w:rPr>
   </w:style>
   <w:style w:type="character" w:customStyle="1" w:styleId="af0">
     <w:name w:val="本文 字元"/>
@@ -1413,6 +1397,12 @@
     <w:pPr>
       <w:spacing w:after="120" w:line="480" w:lineRule="auto"/>
     </w:pPr>
+    <w:rPr>
+      <w:rFonts w:asciiTheme="minorHAnsi" w:eastAsiaTheme="minorEastAsia" w:hAnsiTheme="minorHAnsi" w:cstheme="minorBidi"/>
+      <w:sz w:val="22"/>
+      <w:szCs w:val="22"/>
+      <w:lang w:eastAsia="en-US"/>
+    </w:rPr>
   </w:style>
   <w:style w:type="character" w:customStyle="1" w:styleId="24">
     <w:name w:val="本文 2 字元"/>
@@ -1429,11 +1419,13 @@
     <w:unhideWhenUsed/>
     <w:rsid w:val="00AA1D8D"/>
     <w:pPr>
-      <w:spacing w:after="120"/>
+      <w:spacing w:after="120" w:line="276" w:lineRule="auto"/>
     </w:pPr>
     <w:rPr>
+      <w:rFonts w:asciiTheme="minorHAnsi" w:eastAsiaTheme="minorEastAsia" w:hAnsiTheme="minorHAnsi" w:cstheme="minorBidi"/>
       <w:sz w:val="16"/>
       <w:szCs w:val="16"/>
+      <w:lang w:eastAsia="en-US"/>
     </w:rPr>
   </w:style>
   <w:style w:type="character" w:customStyle="1" w:styleId="34">
@@ -1454,9 +1446,16 @@
     <w:unhideWhenUsed/>
     <w:rsid w:val="00AA1D8D"/>
     <w:pPr>
+      <w:spacing w:after="200" w:line="276" w:lineRule="auto"/>
       <w:ind w:left="360" w:hanging="360"/>
       <w:contextualSpacing/>
     </w:pPr>
+    <w:rPr>
+      <w:rFonts w:asciiTheme="minorHAnsi" w:eastAsiaTheme="minorEastAsia" w:hAnsiTheme="minorHAnsi" w:cstheme="minorBidi"/>
+      <w:sz w:val="22"/>
+      <w:szCs w:val="22"/>
+      <w:lang w:eastAsia="en-US"/>
+    </w:rPr>
   </w:style>
   <w:style w:type="paragraph" w:styleId="25">
     <w:name w:val="List 2"/>
@@ -1465,9 +1464,16 @@
     <w:unhideWhenUsed/>
     <w:rsid w:val="00326F90"/>
     <w:pPr>
+      <w:spacing w:after="200" w:line="276" w:lineRule="auto"/>
       <w:ind w:left="720" w:hanging="360"/>
       <w:contextualSpacing/>
     </w:pPr>
+    <w:rPr>
+      <w:rFonts w:asciiTheme="minorHAnsi" w:eastAsiaTheme="minorEastAsia" w:hAnsiTheme="minorHAnsi" w:cstheme="minorBidi"/>
+      <w:sz w:val="22"/>
+      <w:szCs w:val="22"/>
+      <w:lang w:eastAsia="en-US"/>
+    </w:rPr>
   </w:style>
   <w:style w:type="paragraph" w:styleId="35">
     <w:name w:val="List 3"/>
@@ -1476,9 +1482,16 @@
     <w:unhideWhenUsed/>
     <w:rsid w:val="00326F90"/>
     <w:pPr>
+      <w:spacing w:after="200" w:line="276" w:lineRule="auto"/>
       <w:ind w:left="1080" w:hanging="360"/>
       <w:contextualSpacing/>
     </w:pPr>
+    <w:rPr>
+      <w:rFonts w:asciiTheme="minorHAnsi" w:eastAsiaTheme="minorEastAsia" w:hAnsiTheme="minorHAnsi" w:cstheme="minorBidi"/>
+      <w:sz w:val="22"/>
+      <w:szCs w:val="22"/>
+      <w:lang w:eastAsia="en-US"/>
+    </w:rPr>
   </w:style>
   <w:style w:type="paragraph" w:styleId="a0">
     <w:name w:val="List Bullet"/>
@@ -1490,8 +1503,15 @@
       <w:numPr>
         <w:numId w:val="1"/>
       </w:numPr>
+      <w:spacing w:after="200" w:line="276" w:lineRule="auto"/>
       <w:contextualSpacing/>
     </w:pPr>
+    <w:rPr>
+      <w:rFonts w:asciiTheme="minorHAnsi" w:eastAsiaTheme="minorEastAsia" w:hAnsiTheme="minorHAnsi" w:cstheme="minorBidi"/>
+      <w:sz w:val="22"/>
+      <w:szCs w:val="22"/>
+      <w:lang w:eastAsia="en-US"/>
+    </w:rPr>
   </w:style>
   <w:style w:type="paragraph" w:styleId="20">
     <w:name w:val="List Bullet 2"/>
@@ -1503,8 +1523,15 @@
       <w:numPr>
         <w:numId w:val="2"/>
       </w:numPr>
+      <w:spacing w:after="200" w:line="276" w:lineRule="auto"/>
       <w:contextualSpacing/>
     </w:pPr>
+    <w:rPr>
+      <w:rFonts w:asciiTheme="minorHAnsi" w:eastAsiaTheme="minorEastAsia" w:hAnsiTheme="minorHAnsi" w:cstheme="minorBidi"/>
+      <w:sz w:val="22"/>
+      <w:szCs w:val="22"/>
+      <w:lang w:eastAsia="en-US"/>
+    </w:rPr>
   </w:style>
   <w:style w:type="paragraph" w:styleId="30">
     <w:name w:val="List Bullet 3"/>
@@ -1516,8 +1543,15 @@
       <w:numPr>
         <w:numId w:val="3"/>
       </w:numPr>
+      <w:spacing w:after="200" w:line="276" w:lineRule="auto"/>
       <w:contextualSpacing/>
     </w:pPr>
+    <w:rPr>
+      <w:rFonts w:asciiTheme="minorHAnsi" w:eastAsiaTheme="minorEastAsia" w:hAnsiTheme="minorHAnsi" w:cstheme="minorBidi"/>
+      <w:sz w:val="22"/>
+      <w:szCs w:val="22"/>
+      <w:lang w:eastAsia="en-US"/>
+    </w:rPr>
   </w:style>
   <w:style w:type="paragraph" w:styleId="a">
     <w:name w:val="List Number"/>
@@ -1529,8 +1563,15 @@
       <w:numPr>
         <w:numId w:val="5"/>
       </w:numPr>
+      <w:spacing w:after="200" w:line="276" w:lineRule="auto"/>
       <w:contextualSpacing/>
     </w:pPr>
+    <w:rPr>
+      <w:rFonts w:asciiTheme="minorHAnsi" w:eastAsiaTheme="minorEastAsia" w:hAnsiTheme="minorHAnsi" w:cstheme="minorBidi"/>
+      <w:sz w:val="22"/>
+      <w:szCs w:val="22"/>
+      <w:lang w:eastAsia="en-US"/>
+    </w:rPr>
   </w:style>
   <w:style w:type="paragraph" w:styleId="2">
     <w:name w:val="List Number 2"/>
@@ -1542,8 +1583,15 @@
       <w:numPr>
         <w:numId w:val="6"/>
       </w:numPr>
+      <w:spacing w:after="200" w:line="276" w:lineRule="auto"/>
       <w:contextualSpacing/>
     </w:pPr>
+    <w:rPr>
+      <w:rFonts w:asciiTheme="minorHAnsi" w:eastAsiaTheme="minorEastAsia" w:hAnsiTheme="minorHAnsi" w:cstheme="minorBidi"/>
+      <w:sz w:val="22"/>
+      <w:szCs w:val="22"/>
+      <w:lang w:eastAsia="en-US"/>
+    </w:rPr>
   </w:style>
   <w:style w:type="paragraph" w:styleId="3">
     <w:name w:val="List Number 3"/>
@@ -1555,8 +1603,15 @@
       <w:numPr>
         <w:numId w:val="7"/>
       </w:numPr>
+      <w:spacing w:after="200" w:line="276" w:lineRule="auto"/>
       <w:contextualSpacing/>
     </w:pPr>
+    <w:rPr>
+      <w:rFonts w:asciiTheme="minorHAnsi" w:eastAsiaTheme="minorEastAsia" w:hAnsiTheme="minorHAnsi" w:cstheme="minorBidi"/>
+      <w:sz w:val="22"/>
+      <w:szCs w:val="22"/>
+      <w:lang w:eastAsia="en-US"/>
+    </w:rPr>
   </w:style>
   <w:style w:type="paragraph" w:styleId="af2">
     <w:name w:val="List Continue"/>
@@ -1565,10 +1620,16 @@
     <w:unhideWhenUsed/>
     <w:rsid w:val="0029639D"/>
     <w:pPr>
-      <w:spacing w:after="120"/>
+      <w:spacing w:after="120" w:line="276" w:lineRule="auto"/>
       <w:ind w:left="360"/>
       <w:contextualSpacing/>
     </w:pPr>
+    <w:rPr>
+      <w:rFonts w:asciiTheme="minorHAnsi" w:eastAsiaTheme="minorEastAsia" w:hAnsiTheme="minorHAnsi" w:cstheme="minorBidi"/>
+      <w:sz w:val="22"/>
+      <w:szCs w:val="22"/>
+      <w:lang w:eastAsia="en-US"/>
+    </w:rPr>
   </w:style>
   <w:style w:type="paragraph" w:styleId="26">
     <w:name w:val="List Continue 2"/>
@@ -1577,10 +1638,16 @@
     <w:unhideWhenUsed/>
     <w:rsid w:val="0029639D"/>
     <w:pPr>
-      <w:spacing w:after="120"/>
+      <w:spacing w:after="120" w:line="276" w:lineRule="auto"/>
       <w:ind w:left="720"/>
       <w:contextualSpacing/>
     </w:pPr>
+    <w:rPr>
+      <w:rFonts w:asciiTheme="minorHAnsi" w:eastAsiaTheme="minorEastAsia" w:hAnsiTheme="minorHAnsi" w:cstheme="minorBidi"/>
+      <w:sz w:val="22"/>
+      <w:szCs w:val="22"/>
+      <w:lang w:eastAsia="en-US"/>
+    </w:rPr>
   </w:style>
   <w:style w:type="paragraph" w:styleId="36">
     <w:name w:val="List Continue 3"/>
@@ -1589,10 +1656,16 @@
     <w:unhideWhenUsed/>
     <w:rsid w:val="0029639D"/>
     <w:pPr>
-      <w:spacing w:after="120"/>
+      <w:spacing w:after="120" w:line="276" w:lineRule="auto"/>
       <w:ind w:left="1080"/>
       <w:contextualSpacing/>
     </w:pPr>
+    <w:rPr>
+      <w:rFonts w:asciiTheme="minorHAnsi" w:eastAsiaTheme="minorEastAsia" w:hAnsiTheme="minorHAnsi" w:cstheme="minorBidi"/>
+      <w:sz w:val="22"/>
+      <w:szCs w:val="22"/>
+      <w:lang w:eastAsia="en-US"/>
+    </w:rPr>
   </w:style>
   <w:style w:type="paragraph" w:styleId="af3">
     <w:name w:val="macro"/>
@@ -1637,10 +1710,17 @@
     <w:uiPriority w:val="29"/>
     <w:qFormat/>
     <w:rsid w:val="00FC693F"/>
+    <w:pPr>
+      <w:spacing w:after="200" w:line="276" w:lineRule="auto"/>
+    </w:pPr>
     <w:rPr>
+      <w:rFonts w:asciiTheme="minorHAnsi" w:eastAsiaTheme="minorEastAsia" w:hAnsiTheme="minorHAnsi" w:cstheme="minorBidi"/>
       <w:i/>
       <w:iCs/>
       <w:color w:val="000000" w:themeColor="text1"/>
+      <w:sz w:val="22"/>
+      <w:szCs w:val="22"/>
+      <w:lang w:eastAsia="en-US"/>
     </w:rPr>
   </w:style>
   <w:style w:type="character" w:customStyle="1" w:styleId="af6">
@@ -1750,9 +1830,6 @@
     <w:unhideWhenUsed/>
     <w:qFormat/>
     <w:rsid w:val="00FC693F"/>
-    <w:pPr>
-      <w:spacing w:line="240" w:lineRule="auto"/>
-    </w:pPr>
     <w:rPr>
       <w:b/>
       <w:bCs/>
@@ -1795,15 +1872,19 @@
       <w:pBdr>
         <w:bottom w:val="single" w:sz="4" w:space="4" w:color="4F81BD" w:themeColor="accent1"/>
       </w:pBdr>
-      <w:spacing w:before="200" w:after="280"/>
+      <w:spacing w:before="200" w:after="280" w:line="276" w:lineRule="auto"/>
       <w:ind w:left="936" w:right="936"/>
     </w:pPr>
     <w:rPr>
+      <w:rFonts w:asciiTheme="minorHAnsi" w:eastAsiaTheme="minorEastAsia" w:hAnsiTheme="minorHAnsi" w:cstheme="minorBidi"/>
       <w:b/>
       <w:bCs/>
       <w:i/>
       <w:iCs/>
       <w:color w:val="4F81BD" w:themeColor="accent1"/>
+      <w:sz w:val="22"/>
+      <w:szCs w:val="22"/>
+      <w:lang w:eastAsia="en-US"/>
     </w:rPr>
   </w:style>
   <w:style w:type="character" w:customStyle="1" w:styleId="afb">

</xml_diff>